<commit_message>
adds final additions to pda
</commit_message>
<xml_diff>
--- a/Implementation and Testing Unit.docx
+++ b/Implementation and Testing Unit.docx
@@ -348,10 +348,7 @@
     </w:p>
     <w:p/>
     <w:p/>
-    <w:p>
-      <w:bookmarkStart w:id="0" w:name="_GoBack"/>
-      <w:bookmarkEnd w:id="0"/>
-    </w:p>
+    <w:p/>
     <w:p>
       <w:r>
         <w:rPr>
@@ -580,16 +577,6 @@
       </w:r>
     </w:p>
     <w:p/>
-    <w:p/>
-    <w:p/>
-    <w:p/>
-    <w:p/>
-    <w:p/>
-    <w:p/>
-    <w:p/>
-    <w:p/>
-    <w:p/>
-    <w:p/>
     <w:p>
       <w:r>
         <w:t>The result from above</w:t>
@@ -645,6 +632,8 @@
     </w:p>
     <w:p/>
     <w:p/>
+    <w:p/>
+    <w:p/>
     <w:p>
       <w:proofErr w:type="gramStart"/>
       <w:r>
@@ -827,7 +816,13 @@
       </w:r>
     </w:p>
     <w:p/>
-    <w:p>
+    <w:p/>
+    <w:p/>
+    <w:p/>
+    <w:p/>
+    <w:p>
+      <w:bookmarkStart w:id="0" w:name="_GoBack"/>
+      <w:bookmarkEnd w:id="0"/>
       <w:r>
         <w:t>The result of above</w:t>
       </w:r>

</xml_diff>